<commit_message>
Correção na especificações de caso de uso Realizar venda
Correção de ator no caso de uso
</commit_message>
<xml_diff>
--- a/Requisitos/Especificação de Caso de Uso Realizar venda.docx
+++ b/Requisitos/Especificação de Caso de Uso Realizar venda.docx
@@ -1101,7 +1101,21 @@
           <w:noProof/>
           <w:lang w:val="pt-BR"/>
         </w:rPr>
-        <w:t>FA1. Pode ocorrer no passo 06 do fluxo básico o gerente escolher a opção “não”.</w:t>
+        <w:t xml:space="preserve">FA1. Pode ocorrer no passo 06 do fluxo básico o </w:t>
+      </w:r>
+      <w:r>
+        <w:rPr>
+          <w:noProof/>
+          <w:lang w:val="pt-BR"/>
+        </w:rPr>
+        <w:t>operador</w:t>
+      </w:r>
+      <w:r>
+        <w:rPr>
+          <w:noProof/>
+          <w:lang w:val="pt-BR"/>
+        </w:rPr>
+        <w:t xml:space="preserve"> escolher a opção “não”.</w:t>
       </w:r>
       <w:r>
         <w:rPr>
@@ -1265,7 +1279,21 @@
           <w:noProof/>
           <w:lang w:val="pt-BR"/>
         </w:rPr>
-        <w:t>FA3. Pode ocorrer no passo 01 o gerente informar o produto não desejado.</w:t>
+        <w:t xml:space="preserve">FA3. Pode ocorrer no passo 01 o </w:t>
+      </w:r>
+      <w:r>
+        <w:rPr>
+          <w:noProof/>
+          <w:lang w:val="pt-BR"/>
+        </w:rPr>
+        <w:t>operador</w:t>
+      </w:r>
+      <w:r>
+        <w:rPr>
+          <w:noProof/>
+          <w:lang w:val="pt-BR"/>
+        </w:rPr>
+        <w:t xml:space="preserve"> informar o produto não desejado.</w:t>
       </w:r>
       <w:r>
         <w:rPr>
@@ -1520,7 +1548,21 @@
           <w:noProof/>
           <w:lang w:val="pt-BR"/>
         </w:rPr>
-        <w:t>O gerente deve ter um grau mínimo de senso de informática.</w:t>
+        <w:t xml:space="preserve">O </w:t>
+      </w:r>
+      <w:r>
+        <w:rPr>
+          <w:noProof/>
+          <w:lang w:val="pt-BR"/>
+        </w:rPr>
+        <w:t>operador</w:t>
+      </w:r>
+      <w:r>
+        <w:rPr>
+          <w:noProof/>
+          <w:lang w:val="pt-BR"/>
+        </w:rPr>
+        <w:t xml:space="preserve"> deve ter um grau mínimo de senso de informática.</w:t>
       </w:r>
       <w:r>
         <w:rPr>
@@ -1598,7 +1640,21 @@
           <w:noProof/>
           <w:lang w:val="pt-BR"/>
         </w:rPr>
-        <w:t>Para realizar quaisquer ações em realizar venda, o gerente deve estar logado com seu nome e senha.</w:t>
+        <w:t xml:space="preserve">Para realizar quaisquer ações em realizar venda, o </w:t>
+      </w:r>
+      <w:r>
+        <w:rPr>
+          <w:noProof/>
+          <w:lang w:val="pt-BR"/>
+        </w:rPr>
+        <w:t>operador</w:t>
+      </w:r>
+      <w:r>
+        <w:rPr>
+          <w:noProof/>
+          <w:lang w:val="pt-BR"/>
+        </w:rPr>
+        <w:t xml:space="preserve"> deve estar logado com seu nome e senha.</w:t>
       </w:r>
       <w:r>
         <w:rPr>
@@ -1853,7 +1909,21 @@
           <w:noProof/>
           <w:lang w:val="pt-BR"/>
         </w:rPr>
-        <w:t>Para produto vendido pelo gerente, o sistema irá atualizar os dados no estoque de produtos.</w:t>
+        <w:t xml:space="preserve">Para produto vendido pelo </w:t>
+      </w:r>
+      <w:r>
+        <w:rPr>
+          <w:noProof/>
+          <w:lang w:val="pt-BR"/>
+        </w:rPr>
+        <w:t>operador</w:t>
+      </w:r>
+      <w:r>
+        <w:rPr>
+          <w:noProof/>
+          <w:lang w:val="pt-BR"/>
+        </w:rPr>
+        <w:t>, o sistema irá atualizar os dados no estoque de produtos.</w:t>
       </w:r>
       <w:r>
         <w:rPr>
@@ -1960,16 +2030,16 @@
         <w:pStyle w:val="Ttulo1"/>
         <w:ind w:left="1080" w:hanging="360"/>
       </w:pPr>
-      <w:bookmarkStart w:id="1" w:name="_Toc425054504"/>
-      <w:bookmarkStart w:id="2" w:name="_Toc423410238"/>
-      <w:bookmarkStart w:id="3" w:name="_Toc74403566"/>
+      <w:bookmarkStart w:id="1" w:name="_Toc74403566"/>
+      <w:bookmarkStart w:id="2" w:name="_Toc425054504"/>
+      <w:bookmarkStart w:id="3" w:name="_Toc423410238"/>
       <w:r>
         <w:rPr>
           <w:lang w:val="pt-BR"/>
         </w:rPr>
         <w:t>Gestão de Fornecedores</w:t>
       </w:r>
-      <w:bookmarkEnd w:id="3"/>
+      <w:bookmarkEnd w:id="1"/>
     </w:p>
     <w:p>
       <w:pPr>
@@ -1985,8 +2055,8 @@
         </w:rPr>
         <w:t>Breve Descrição</w:t>
       </w:r>
-      <w:bookmarkEnd w:id="1"/>
       <w:bookmarkEnd w:id="2"/>
+      <w:bookmarkEnd w:id="3"/>
       <w:bookmarkEnd w:id="4"/>
     </w:p>
     <w:p>
@@ -2011,7 +2081,13 @@
         <w:rPr>
           <w:lang w:val="pt-BR"/>
         </w:rPr>
-        <w:t>Gerente realizar venda ao ator Cliente.</w:t>
+        <w:t>Operador</w:t>
+      </w:r>
+      <w:r>
+        <w:rPr>
+          <w:lang w:val="pt-BR"/>
+        </w:rPr>
+        <w:t xml:space="preserve"> realizar venda ao ator Cliente.</w:t>
       </w:r>
       <w:r>
         <w:rPr>
@@ -2091,7 +2167,13 @@
         <w:rPr>
           <w:lang w:val="pt-BR"/>
         </w:rPr>
-        <w:t>gerente informa o produto vendido</w:t>
+        <w:t>operador</w:t>
+      </w:r>
+      <w:r>
+        <w:rPr>
+          <w:lang w:val="pt-BR"/>
+        </w:rPr>
+        <w:t xml:space="preserve"> informa o produto vendido</w:t>
       </w:r>
       <w:r>
         <w:rPr>
@@ -2141,7 +2223,13 @@
         <w:rPr>
           <w:lang w:val="pt-BR"/>
         </w:rPr>
-        <w:t>gerente informa o modo de pagamento.</w:t>
+        <w:t>operador</w:t>
+      </w:r>
+      <w:r>
+        <w:rPr>
+          <w:lang w:val="pt-BR"/>
+        </w:rPr>
+        <w:t xml:space="preserve"> informa o modo de pagamento.</w:t>
       </w:r>
     </w:p>
     <w:p>
@@ -2216,7 +2304,13 @@
         <w:rPr>
           <w:lang w:val="pt-BR"/>
         </w:rPr>
-        <w:t xml:space="preserve">gerente informa opção </w:t>
+        <w:t>operador</w:t>
+      </w:r>
+      <w:r>
+        <w:rPr>
+          <w:lang w:val="pt-BR"/>
+        </w:rPr>
+        <w:t xml:space="preserve"> informa opção </w:t>
       </w:r>
       <w:r>
         <w:rPr>
@@ -2309,7 +2403,19 @@
         <w:rPr>
           <w:lang w:val="pt-BR"/>
         </w:rPr>
-        <w:t>O gerente termina a interação</w:t>
+        <w:t xml:space="preserve">O </w:t>
+      </w:r>
+      <w:r>
+        <w:rPr>
+          <w:lang w:val="pt-BR"/>
+        </w:rPr>
+        <w:t>operador</w:t>
+      </w:r>
+      <w:r>
+        <w:rPr>
+          <w:lang w:val="pt-BR"/>
+        </w:rPr>
+        <w:t xml:space="preserve"> termina a interação</w:t>
       </w:r>
     </w:p>
     <w:p>
@@ -2364,7 +2470,19 @@
         <w:rPr>
           <w:lang w:val="pt-BR"/>
         </w:rPr>
-        <w:t>no passo 06 do fluxo básico o gerente escolher a opç</w:t>
+        <w:t xml:space="preserve">no passo 06 do fluxo básico o </w:t>
+      </w:r>
+      <w:r>
+        <w:rPr>
+          <w:lang w:val="pt-BR"/>
+        </w:rPr>
+        <w:t>operador</w:t>
+      </w:r>
+      <w:r>
+        <w:rPr>
+          <w:lang w:val="pt-BR"/>
+        </w:rPr>
+        <w:t xml:space="preserve"> escolher a opç</w:t>
       </w:r>
       <w:r>
         <w:rPr>
@@ -2504,7 +2622,13 @@
         <w:rPr>
           <w:lang w:val="pt-BR"/>
         </w:rPr>
-        <w:t>gerente confirma o entendimento.</w:t>
+        <w:t>operador</w:t>
+      </w:r>
+      <w:r>
+        <w:rPr>
+          <w:lang w:val="pt-BR"/>
+        </w:rPr>
+        <w:t xml:space="preserve"> confirma o entendimento.</w:t>
       </w:r>
     </w:p>
     <w:p>
@@ -2568,7 +2692,19 @@
         <w:rPr>
           <w:lang w:val="pt-BR"/>
         </w:rPr>
-        <w:t>o gerente informar o produto não desejado.</w:t>
+        <w:t xml:space="preserve">o </w:t>
+      </w:r>
+      <w:r>
+        <w:rPr>
+          <w:lang w:val="pt-BR"/>
+        </w:rPr>
+        <w:t>operador</w:t>
+      </w:r>
+      <w:r>
+        <w:rPr>
+          <w:lang w:val="pt-BR"/>
+        </w:rPr>
+        <w:t xml:space="preserve"> informar o produto não desejado.</w:t>
       </w:r>
       <w:bookmarkEnd w:id="16"/>
     </w:p>
@@ -2625,7 +2761,19 @@
         <w:rPr>
           <w:lang w:val="pt-BR"/>
         </w:rPr>
-        <w:t>O gerente seleciona a opção cancelar a venda.</w:t>
+        <w:t xml:space="preserve">O </w:t>
+      </w:r>
+      <w:r>
+        <w:rPr>
+          <w:lang w:val="pt-BR"/>
+        </w:rPr>
+        <w:t>operador</w:t>
+      </w:r>
+      <w:r>
+        <w:rPr>
+          <w:lang w:val="pt-BR"/>
+        </w:rPr>
+        <w:t xml:space="preserve"> seleciona a opção cancelar a venda.</w:t>
       </w:r>
     </w:p>
     <w:p>
@@ -2694,236 +2842,102 @@
     <w:p>
       <w:pPr>
         <w:pStyle w:val="Ttulo2"/>
+        <w:rPr>
+          <w:lang w:val="pt-BR"/>
+        </w:rPr>
       </w:pPr>
       <w:bookmarkStart w:id="20" w:name="_Toc74403575"/>
       <w:r>
-        <w:t xml:space="preserve">O </w:t>
-      </w:r>
-      <w:proofErr w:type="spellStart"/>
-      <w:r>
-        <w:t>dispositivo</w:t>
-      </w:r>
-      <w:proofErr w:type="spellEnd"/>
-      <w:r>
-        <w:t xml:space="preserve"> </w:t>
-      </w:r>
-      <w:proofErr w:type="spellStart"/>
-      <w:r>
-        <w:t>deve</w:t>
-      </w:r>
-      <w:proofErr w:type="spellEnd"/>
-      <w:r>
-        <w:t xml:space="preserve"> </w:t>
-      </w:r>
-      <w:proofErr w:type="spellStart"/>
-      <w:r>
-        <w:t>ter</w:t>
-      </w:r>
-      <w:proofErr w:type="spellEnd"/>
-      <w:r>
-        <w:t xml:space="preserve"> </w:t>
-      </w:r>
-      <w:proofErr w:type="spellStart"/>
-      <w:r>
-        <w:t>interação</w:t>
-      </w:r>
-      <w:proofErr w:type="spellEnd"/>
-      <w:r>
-        <w:t xml:space="preserve"> para </w:t>
-      </w:r>
-      <w:proofErr w:type="spellStart"/>
-      <w:r>
-        <w:t>digita</w:t>
-      </w:r>
-      <w:r>
-        <w:t>ção</w:t>
-      </w:r>
-      <w:proofErr w:type="spellEnd"/>
-      <w:r>
-        <w:t>.</w:t>
+        <w:rPr>
+          <w:lang w:val="pt-BR"/>
+        </w:rPr>
+        <w:t>O dispositivo deve ter interação para digita</w:t>
+      </w:r>
+      <w:r>
+        <w:rPr>
+          <w:lang w:val="pt-BR"/>
+        </w:rPr>
+        <w:t>ção.</w:t>
       </w:r>
       <w:bookmarkEnd w:id="20"/>
     </w:p>
     <w:p>
       <w:pPr>
         <w:pStyle w:val="Ttulo2"/>
+        <w:rPr>
+          <w:lang w:val="pt-BR"/>
+        </w:rPr>
       </w:pPr>
       <w:bookmarkStart w:id="21" w:name="_Toc74403576"/>
       <w:r>
+        <w:rPr>
+          <w:lang w:val="pt-BR"/>
+        </w:rPr>
         <w:t xml:space="preserve">O </w:t>
       </w:r>
-      <w:proofErr w:type="spellStart"/>
-      <w:r>
-        <w:t>gerente</w:t>
-      </w:r>
-      <w:proofErr w:type="spellEnd"/>
-      <w:r>
-        <w:t xml:space="preserve"> </w:t>
-      </w:r>
-      <w:proofErr w:type="spellStart"/>
-      <w:r>
-        <w:t>deve</w:t>
-      </w:r>
-      <w:proofErr w:type="spellEnd"/>
-      <w:r>
-        <w:t xml:space="preserve"> </w:t>
-      </w:r>
-      <w:proofErr w:type="spellStart"/>
-      <w:r>
-        <w:t>ter</w:t>
-      </w:r>
-      <w:proofErr w:type="spellEnd"/>
-      <w:r>
-        <w:t xml:space="preserve"> um </w:t>
-      </w:r>
-      <w:proofErr w:type="spellStart"/>
-      <w:r>
-        <w:t>grau</w:t>
-      </w:r>
-      <w:proofErr w:type="spellEnd"/>
-      <w:r>
-        <w:t xml:space="preserve"> </w:t>
-      </w:r>
-      <w:proofErr w:type="spellStart"/>
-      <w:r>
-        <w:t>mínimo</w:t>
-      </w:r>
-      <w:proofErr w:type="spellEnd"/>
-      <w:r>
-        <w:t xml:space="preserve"> de </w:t>
-      </w:r>
-      <w:proofErr w:type="spellStart"/>
-      <w:r>
-        <w:t>senso</w:t>
-      </w:r>
-      <w:proofErr w:type="spellEnd"/>
-      <w:r>
-        <w:t xml:space="preserve"> de </w:t>
-      </w:r>
-      <w:proofErr w:type="spellStart"/>
-      <w:r>
-        <w:t>informática</w:t>
-      </w:r>
-      <w:proofErr w:type="spellEnd"/>
-      <w:r>
-        <w:t>.</w:t>
+      <w:r>
+        <w:rPr>
+          <w:lang w:val="pt-BR"/>
+        </w:rPr>
+        <w:t>operador</w:t>
+      </w:r>
+      <w:r>
+        <w:rPr>
+          <w:lang w:val="pt-BR"/>
+        </w:rPr>
+        <w:t xml:space="preserve"> deve ter um grau mínimo de senso de informática.</w:t>
       </w:r>
       <w:bookmarkEnd w:id="21"/>
     </w:p>
     <w:p>
       <w:pPr>
         <w:pStyle w:val="Ttulo2"/>
+        <w:rPr>
+          <w:lang w:val="pt-BR"/>
+        </w:rPr>
       </w:pPr>
       <w:bookmarkStart w:id="22" w:name="_Toc74403577"/>
       <w:r>
+        <w:rPr>
+          <w:lang w:val="pt-BR"/>
+        </w:rPr>
         <w:t xml:space="preserve">Para </w:t>
       </w:r>
-      <w:proofErr w:type="spellStart"/>
-      <w:r>
-        <w:t>realizar</w:t>
-      </w:r>
-      <w:proofErr w:type="spellEnd"/>
-      <w:r>
-        <w:t xml:space="preserve"> </w:t>
-      </w:r>
-      <w:proofErr w:type="spellStart"/>
-      <w:r>
-        <w:t>quaisquer</w:t>
-      </w:r>
-      <w:proofErr w:type="spellEnd"/>
-      <w:r>
-        <w:t xml:space="preserve"> </w:t>
-      </w:r>
-      <w:proofErr w:type="spellStart"/>
-      <w:r>
-        <w:t>ações</w:t>
-      </w:r>
-      <w:proofErr w:type="spellEnd"/>
-      <w:r>
-        <w:t xml:space="preserve"> </w:t>
-      </w:r>
-      <w:proofErr w:type="spellStart"/>
-      <w:r>
-        <w:t>em</w:t>
-      </w:r>
-      <w:proofErr w:type="spellEnd"/>
-      <w:r>
-        <w:t xml:space="preserve"> </w:t>
-      </w:r>
-      <w:proofErr w:type="spellStart"/>
-      <w:r>
-        <w:t>realizar</w:t>
-      </w:r>
-      <w:proofErr w:type="spellEnd"/>
-      <w:r>
-        <w:t xml:space="preserve"> </w:t>
-      </w:r>
-      <w:proofErr w:type="spellStart"/>
-      <w:r>
-        <w:t>venda</w:t>
-      </w:r>
-      <w:proofErr w:type="spellEnd"/>
-      <w:r>
-        <w:t>,</w:t>
-      </w:r>
-      <w:r>
+      <w:r>
+        <w:rPr>
+          <w:lang w:val="pt-BR"/>
+        </w:rPr>
+        <w:t xml:space="preserve">realizar </w:t>
+      </w:r>
+      <w:r>
+        <w:rPr>
+          <w:lang w:val="pt-BR"/>
+        </w:rPr>
+        <w:t xml:space="preserve">quaisquer </w:t>
+      </w:r>
+      <w:r>
+        <w:rPr>
+          <w:lang w:val="pt-BR"/>
+        </w:rPr>
+        <w:t>ações em realizar venda,</w:t>
+      </w:r>
+      <w:r>
+        <w:rPr>
+          <w:lang w:val="pt-BR"/>
+        </w:rPr>
         <w:t xml:space="preserve"> o </w:t>
       </w:r>
-      <w:proofErr w:type="spellStart"/>
-      <w:r>
-        <w:t>gerente</w:t>
-      </w:r>
-      <w:proofErr w:type="spellEnd"/>
-      <w:r>
-        <w:t xml:space="preserve"> </w:t>
-      </w:r>
-      <w:proofErr w:type="spellStart"/>
-      <w:r>
-        <w:t>deve</w:t>
-      </w:r>
-      <w:proofErr w:type="spellEnd"/>
-      <w:r>
-        <w:t xml:space="preserve"> </w:t>
-      </w:r>
-      <w:proofErr w:type="spellStart"/>
-      <w:r>
-        <w:t>estar</w:t>
-      </w:r>
-      <w:proofErr w:type="spellEnd"/>
-      <w:r>
-        <w:t xml:space="preserve"> </w:t>
-      </w:r>
-      <w:proofErr w:type="spellStart"/>
-      <w:r>
-        <w:t>logado</w:t>
-      </w:r>
-      <w:proofErr w:type="spellEnd"/>
-      <w:r>
-        <w:t xml:space="preserve"> com </w:t>
-      </w:r>
-      <w:proofErr w:type="spellStart"/>
-      <w:r>
-        <w:t>seu</w:t>
-      </w:r>
-      <w:proofErr w:type="spellEnd"/>
-      <w:r>
-        <w:t xml:space="preserve"> </w:t>
-      </w:r>
-      <w:proofErr w:type="spellStart"/>
-      <w:r>
-        <w:t>nome</w:t>
-      </w:r>
-      <w:proofErr w:type="spellEnd"/>
-      <w:r>
-        <w:t xml:space="preserve"> e </w:t>
-      </w:r>
-      <w:proofErr w:type="spellStart"/>
-      <w:r>
-        <w:t>senha</w:t>
-      </w:r>
-      <w:proofErr w:type="spellEnd"/>
-      <w:r>
-        <w:t>.</w:t>
+      <w:r>
+        <w:rPr>
+          <w:lang w:val="pt-BR"/>
+        </w:rPr>
+        <w:t>operador</w:t>
+      </w:r>
+      <w:r>
+        <w:rPr>
+          <w:lang w:val="pt-BR"/>
+        </w:rPr>
+        <w:t xml:space="preserve"> deve estar logado com seu nome e senha.</w:t>
       </w:r>
       <w:bookmarkStart w:id="23" w:name="_Toc74403578"/>
       <w:bookmarkEnd w:id="22"/>
@@ -2931,81 +2945,15 @@
     <w:p>
       <w:pPr>
         <w:pStyle w:val="Ttulo2"/>
-      </w:pPr>
-      <w:r>
-        <w:t xml:space="preserve">O </w:t>
-      </w:r>
-      <w:proofErr w:type="spellStart"/>
-      <w:r>
-        <w:t>cliente</w:t>
-      </w:r>
-      <w:proofErr w:type="spellEnd"/>
-      <w:r>
-        <w:t xml:space="preserve"> </w:t>
-      </w:r>
-      <w:proofErr w:type="spellStart"/>
-      <w:r>
-        <w:t>já</w:t>
-      </w:r>
-      <w:proofErr w:type="spellEnd"/>
-      <w:r>
-        <w:t xml:space="preserve"> </w:t>
-      </w:r>
-      <w:proofErr w:type="spellStart"/>
-      <w:r>
-        <w:t>deve</w:t>
-      </w:r>
-      <w:proofErr w:type="spellEnd"/>
-      <w:r>
-        <w:t xml:space="preserve"> </w:t>
-      </w:r>
-      <w:proofErr w:type="spellStart"/>
-      <w:r>
-        <w:t>ter</w:t>
-      </w:r>
-      <w:proofErr w:type="spellEnd"/>
-      <w:r>
-        <w:t xml:space="preserve"> </w:t>
-      </w:r>
-      <w:proofErr w:type="spellStart"/>
-      <w:r>
-        <w:t>escolhido</w:t>
-      </w:r>
-      <w:proofErr w:type="spellEnd"/>
-      <w:r>
-        <w:t xml:space="preserve"> </w:t>
-      </w:r>
-      <w:proofErr w:type="spellStart"/>
-      <w:r>
-        <w:t>os</w:t>
-      </w:r>
-      <w:proofErr w:type="spellEnd"/>
-      <w:r>
-        <w:t xml:space="preserve"> </w:t>
-      </w:r>
-      <w:proofErr w:type="spellStart"/>
-      <w:r>
-        <w:t>produtos</w:t>
-      </w:r>
-      <w:proofErr w:type="spellEnd"/>
-      <w:r>
-        <w:t xml:space="preserve"> a </w:t>
-      </w:r>
-      <w:proofErr w:type="spellStart"/>
-      <w:r>
-        <w:t>serem</w:t>
-      </w:r>
-      <w:proofErr w:type="spellEnd"/>
-      <w:r>
-        <w:t xml:space="preserve"> </w:t>
-      </w:r>
-      <w:proofErr w:type="spellStart"/>
-      <w:r>
-        <w:t>comprados</w:t>
-      </w:r>
-      <w:proofErr w:type="spellEnd"/>
-      <w:r>
-        <w:t>.</w:t>
+        <w:rPr>
+          <w:lang w:val="pt-BR"/>
+        </w:rPr>
+      </w:pPr>
+      <w:r>
+        <w:rPr>
+          <w:lang w:val="pt-BR"/>
+        </w:rPr>
+        <w:t>O cliente já deve ter escolhido os produtos a serem comprados.</w:t>
       </w:r>
       <w:bookmarkEnd w:id="23"/>
     </w:p>
@@ -3059,7 +3007,19 @@
         <w:rPr>
           <w:lang w:val="pt-BR"/>
         </w:rPr>
-        <w:t xml:space="preserve"> pelo gerente, o sistema irá atualizar os dados </w:t>
+        <w:t xml:space="preserve"> pelo </w:t>
+      </w:r>
+      <w:r>
+        <w:rPr>
+          <w:lang w:val="pt-BR"/>
+        </w:rPr>
+        <w:t>operador</w:t>
+      </w:r>
+      <w:r>
+        <w:rPr>
+          <w:lang w:val="pt-BR"/>
+        </w:rPr>
+        <w:t xml:space="preserve">, o sistema irá atualizar os dados </w:t>
       </w:r>
       <w:r>
         <w:rPr>

</xml_diff>